<commit_message>
Added new Leila assets
</commit_message>
<xml_diff>
--- a/data/leila/helpful images.docx
+++ b/data/leila/helpful images.docx
@@ -362,6 +362,9 @@
         <w:pStyle w:val="ListParagraph"/>
       </w:pPr>
       <w:r>
+        <w:rPr>
+          <w:noProof/>
+        </w:rPr>
         <w:lastRenderedPageBreak/>
         <w:drawing>
           <wp:inline distT="0" distB="0" distL="0" distR="0" wp14:anchorId="01ABEAB9" wp14:editId="2BA5F178">
@@ -414,7 +417,53 @@
         </w:drawing>
       </w:r>
     </w:p>
-    <w:p/>
+    <w:p>
+      <w:pPr>
+        <w:pStyle w:val="Title"/>
+      </w:pPr>
+      <w:r>
+        <w:t>The Window</w:t>
+      </w:r>
+    </w:p>
+    <w:p>
+      <w:r>
+        <w:drawing>
+          <wp:inline distT="0" distB="0" distL="0" distR="0" wp14:anchorId="07C51076" wp14:editId="458C4D41">
+            <wp:extent cx="5727700" cy="3402965"/>
+            <wp:effectExtent l="0" t="0" r="0" b="635"/>
+            <wp:docPr id="1" name="Picture 1" descr="A picture containing indoor, sitting, table, computer&#10;&#10;Description automatically generated"/>
+            <wp:cNvGraphicFramePr>
+              <a:graphicFrameLocks xmlns:a="http://schemas.openxmlformats.org/drawingml/2006/main" noChangeAspect="1"/>
+            </wp:cNvGraphicFramePr>
+            <a:graphic xmlns:a="http://schemas.openxmlformats.org/drawingml/2006/main">
+              <a:graphicData uri="http://schemas.openxmlformats.org/drawingml/2006/picture">
+                <pic:pic xmlns:pic="http://schemas.openxmlformats.org/drawingml/2006/picture">
+                  <pic:nvPicPr>
+                    <pic:cNvPr id="1" name="Picture 1" descr="A picture containing indoor, sitting, table, computer&#10;&#10;Description automatically generated"/>
+                    <pic:cNvPicPr/>
+                  </pic:nvPicPr>
+                  <pic:blipFill>
+                    <a:blip r:embed="rId6"/>
+                    <a:stretch>
+                      <a:fillRect/>
+                    </a:stretch>
+                  </pic:blipFill>
+                  <pic:spPr>
+                    <a:xfrm>
+                      <a:off x="0" y="0"/>
+                      <a:ext cx="5727700" cy="3402965"/>
+                    </a:xfrm>
+                    <a:prstGeom prst="rect">
+                      <a:avLst/>
+                    </a:prstGeom>
+                  </pic:spPr>
+                </pic:pic>
+              </a:graphicData>
+            </a:graphic>
+          </wp:inline>
+        </w:drawing>
+      </w:r>
+    </w:p>
     <w:sectPr>
       <w:pgSz w:w="11900" w:h="16840"/>
       <w:pgMar w:top="1440" w:right="1440" w:bottom="1440" w:left="1440" w:header="708" w:footer="708" w:gutter="0"/>
@@ -1087,6 +1136,7 @@
   <w:style w:type="character" w:default="1" w:styleId="DefaultParagraphFont">
     <w:name w:val="Default Paragraph Font"/>
     <w:uiPriority w:val="1"/>
+    <w:semiHidden/>
     <w:unhideWhenUsed/>
   </w:style>
   <w:style w:type="table" w:default="1" w:styleId="TableNormal">

</xml_diff>